<commit_message>
ik heb geen idee meer
</commit_message>
<xml_diff>
--- a/word bestanden/aanwezigheids lijst.docx
+++ b/word bestanden/aanwezigheids lijst.docx
@@ -33,9 +33,7 @@
           <w:tcPr>
             <w:tcW w:w="919" w:type="dxa"/>
           </w:tcPr>
-          <w:p>
-            <w:bookmarkStart w:id="0" w:name="_GoBack" w:colFirst="4" w:colLast="4"/>
-          </w:p>
+          <w:p/>
         </w:tc>
         <w:tc>
           <w:tcPr>
@@ -238,14 +236,14 @@
         <w:tc>
           <w:tcPr>
             <w:tcW w:w="919" w:type="dxa"/>
-            <w:shd w:val="clear" w:color="auto" w:fill="FFE599" w:themeFill="accent4" w:themeFillTint="66"/>
-          </w:tcPr>
-          <w:p/>
-        </w:tc>
-        <w:tc>
-          <w:tcPr>
-            <w:tcW w:w="919" w:type="dxa"/>
-            <w:shd w:val="clear" w:color="auto" w:fill="FFE599" w:themeFill="accent4" w:themeFillTint="66"/>
+            <w:shd w:val="clear" w:color="auto" w:fill="92D050"/>
+          </w:tcPr>
+          <w:p/>
+        </w:tc>
+        <w:tc>
+          <w:tcPr>
+            <w:tcW w:w="919" w:type="dxa"/>
+            <w:shd w:val="clear" w:color="auto" w:fill="92D050"/>
           </w:tcPr>
           <w:p/>
         </w:tc>
@@ -352,14 +350,14 @@
         <w:tc>
           <w:tcPr>
             <w:tcW w:w="919" w:type="dxa"/>
-            <w:shd w:val="clear" w:color="auto" w:fill="BDD6EE" w:themeFill="accent5" w:themeFillTint="66"/>
-          </w:tcPr>
-          <w:p/>
-        </w:tc>
-        <w:tc>
-          <w:tcPr>
-            <w:tcW w:w="919" w:type="dxa"/>
-            <w:shd w:val="clear" w:color="auto" w:fill="BDD6EE" w:themeFill="accent5" w:themeFillTint="66"/>
+            <w:shd w:val="clear" w:color="auto" w:fill="92D050"/>
+          </w:tcPr>
+          <w:p/>
+        </w:tc>
+        <w:tc>
+          <w:tcPr>
+            <w:tcW w:w="919" w:type="dxa"/>
+            <w:shd w:val="clear" w:color="auto" w:fill="92D050"/>
           </w:tcPr>
           <w:p/>
         </w:tc>
@@ -466,6 +464,20 @@
         <w:tc>
           <w:tcPr>
             <w:tcW w:w="919" w:type="dxa"/>
+            <w:shd w:val="clear" w:color="auto" w:fill="92D050"/>
+          </w:tcPr>
+          <w:p/>
+        </w:tc>
+        <w:tc>
+          <w:tcPr>
+            <w:tcW w:w="919" w:type="dxa"/>
+            <w:shd w:val="clear" w:color="auto" w:fill="92D050"/>
+          </w:tcPr>
+          <w:p/>
+        </w:tc>
+        <w:tc>
+          <w:tcPr>
+            <w:tcW w:w="919" w:type="dxa"/>
             <w:shd w:val="clear" w:color="auto" w:fill="C5E0B3" w:themeFill="accent6" w:themeFillTint="66"/>
           </w:tcPr>
           <w:p/>
@@ -486,14 +498,14 @@
         </w:tc>
         <w:tc>
           <w:tcPr>
-            <w:tcW w:w="919" w:type="dxa"/>
+            <w:tcW w:w="920" w:type="dxa"/>
             <w:shd w:val="clear" w:color="auto" w:fill="C5E0B3" w:themeFill="accent6" w:themeFillTint="66"/>
           </w:tcPr>
           <w:p/>
         </w:tc>
         <w:tc>
           <w:tcPr>
-            <w:tcW w:w="919" w:type="dxa"/>
+            <w:tcW w:w="920" w:type="dxa"/>
             <w:shd w:val="clear" w:color="auto" w:fill="C5E0B3" w:themeFill="accent6" w:themeFillTint="66"/>
           </w:tcPr>
           <w:p/>
@@ -519,24 +531,12 @@
           </w:tcPr>
           <w:p/>
         </w:tc>
-        <w:tc>
-          <w:tcPr>
-            <w:tcW w:w="920" w:type="dxa"/>
-            <w:shd w:val="clear" w:color="auto" w:fill="C5E0B3" w:themeFill="accent6" w:themeFillTint="66"/>
-          </w:tcPr>
-          <w:p/>
-        </w:tc>
-        <w:tc>
-          <w:tcPr>
-            <w:tcW w:w="920" w:type="dxa"/>
-            <w:shd w:val="clear" w:color="auto" w:fill="C5E0B3" w:themeFill="accent6" w:themeFillTint="66"/>
-          </w:tcPr>
-          <w:p/>
-        </w:tc>
       </w:tr>
+    </w:tbl>
+    <w:p>
+      <w:bookmarkStart w:id="0" w:name="_GoBack"/>
       <w:bookmarkEnd w:id="0"/>
-    </w:tbl>
-    <w:p/>
+    </w:p>
     <w:sectPr>
       <w:pgSz w:w="15840" w:h="12240" w:orient="landscape"/>
       <w:pgMar w:top="1440" w:right="1440" w:bottom="1440" w:left="1440" w:header="720" w:footer="720" w:gutter="0"/>

</xml_diff>